<commit_message>
Casi se culmina la primera card
</commit_message>
<xml_diff>
--- a/bitacora.docx
+++ b/bitacora.docx
@@ -8430,6 +8430,55 @@
         </w:rPr>
         <w:t>  }</w:t>
       </w:r>
+    </w:p>
+    <w:p>
+      <w:pPr>
+        <w:spacing w:after="0"/>
+        <w:rPr>
+          <w:rFonts w:ascii="Abel" w:hAnsi="Abel"/>
+          <w:color w:val="FF0000"/>
+          <w:sz w:val="24"/>
+          <w:szCs w:val="24"/>
+        </w:rPr>
+      </w:pPr>
+    </w:p>
+    <w:p>
+      <w:pPr>
+        <w:pStyle w:val="Prrafodelista"/>
+        <w:numPr>
+          <w:ilvl w:val="0"/>
+          <w:numId w:val="49"/>
+        </w:numPr>
+        <w:spacing w:after="0"/>
+        <w:jc w:val="both"/>
+        <w:rPr>
+          <w:rFonts w:ascii="Abel" w:hAnsi="Abel"/>
+          <w:color w:val="0070C0"/>
+          <w:sz w:val="24"/>
+          <w:szCs w:val="24"/>
+        </w:rPr>
+      </w:pPr>
+      <w:r>
+        <w:rPr>
+          <w:rFonts w:ascii="Abel" w:hAnsi="Abel"/>
+          <w:color w:val="0070C0"/>
+          <w:sz w:val="24"/>
+          <w:szCs w:val="24"/>
+        </w:rPr>
+        <w:t>Se realiza los gráficos</w:t>
+      </w:r>
+    </w:p>
+    <w:p>
+      <w:pPr>
+        <w:spacing w:after="0"/>
+        <w:jc w:val="both"/>
+        <w:rPr>
+          <w:rFonts w:ascii="Abel" w:hAnsi="Abel"/>
+          <w:color w:val="0070C0"/>
+          <w:sz w:val="24"/>
+          <w:szCs w:val="24"/>
+        </w:rPr>
+      </w:pPr>
     </w:p>
     <w:p>
       <w:pPr>

</xml_diff>